<commit_message>
Montage de dieu LPrésonance
</commit_message>
<xml_diff>
--- a/Physique/LeconPhys/LP45_ParamagnétismeDiamagnétismeApproxChampMoyen/LP45-ParaFerro.docx
+++ b/Physique/LeconPhys/LP45_ParamagnétismeDiamagnétismeApproxChampMoyen/LP45-ParaFerro.docx
@@ -85,15 +85,7 @@
         </w:numPr>
       </w:pPr>
       <w:r>
-        <w:t xml:space="preserve">Couture et </w:t>
-      </w:r>
-      <w:proofErr w:type="spellStart"/>
-      <w:r>
-        <w:t>Zitoun</w:t>
-      </w:r>
-      <w:proofErr w:type="spellEnd"/>
-      <w:r>
-        <w:t xml:space="preserve"> chapitre </w:t>
+        <w:t xml:space="preserve">Couture et Zitoun chapitre </w:t>
       </w:r>
       <w:r>
         <w:t>13</w:t>
@@ -110,13 +102,8 @@
       <w:r>
         <w:t xml:space="preserve">Diu : </w:t>
       </w:r>
-      <w:proofErr w:type="spellStart"/>
-      <w:r>
-        <w:t>CptIII</w:t>
-      </w:r>
-      <w:proofErr w:type="spellEnd"/>
-      <w:r>
-        <w:t>-J</w:t>
+      <w:r>
+        <w:t>CptIII-J</w:t>
       </w:r>
       <w:r>
         <w:t xml:space="preserve"> </w:t>
@@ -204,10 +191,243 @@
         <w:pStyle w:val="Heading2"/>
       </w:pPr>
       <w:r>
-        <w:t>Présentation du phénomène</w:t>
+        <w:t>Expérimentalement</w:t>
+      </w:r>
+    </w:p>
+    <w:p>
+      <w:r>
+        <w:rPr>
+          <w:b/>
+          <w:bCs/>
+        </w:rPr>
+        <w:t>Expérience du clou</w:t>
+      </w:r>
+      <w:r>
+        <w:t> : perte des propriétés ferromagnétique</w:t>
+      </w:r>
+      <w:r>
+        <w:t xml:space="preserve"> (aimantation super forte pour pouvoir être attiré). </w:t>
+      </w:r>
+      <w:r>
+        <w:t>Au dessus</w:t>
+      </w:r>
+      <w:r>
+        <w:t>,</w:t>
+      </w:r>
+      <w:r>
+        <w:t xml:space="preserve"> de Tc = température de curie. </w:t>
+      </w:r>
+      <w:r>
+        <w:t xml:space="preserve">Il devient paramagnétique. </w:t>
+      </w:r>
+      <w:r>
+        <w:t xml:space="preserve">Transition de phase. </w:t>
       </w:r>
       <w:r>
         <w:t xml:space="preserve"> </w:t>
+      </w:r>
+    </w:p>
+    <w:p>
+      <w:r>
+        <w:t xml:space="preserve">Représentation du cycle </w:t>
+      </w:r>
+      <w:r>
+        <w:rPr>
+          <w:b/>
+          <w:bCs/>
+        </w:rPr>
+        <w:t>d’hystérésis</w:t>
+      </w:r>
+      <w:r>
+        <w:t xml:space="preserve"> d’un barreau aimanté dans une bobine. </w:t>
+      </w:r>
+      <w:r>
+        <w:t>Phénomène important (i) aimantation</w:t>
+      </w:r>
+      <w:r>
+        <w:t xml:space="preserve"> (rémanente)</w:t>
+      </w:r>
+      <w:r>
+        <w:t xml:space="preserve"> non nulle à champ nul. (ii)</w:t>
+      </w:r>
+      <w:r>
+        <w:t xml:space="preserve"> hystérésis dépend de son histoire</w:t>
+      </w:r>
+      <w:r>
+        <w:t xml:space="preserve"> (iii) champ coercitif pour que M soit nulle. </w:t>
+      </w:r>
+    </w:p>
+    <w:p>
+      <w:pPr>
+        <w:rPr>
+          <w:rFonts w:eastAsiaTheme="minorEastAsia"/>
+        </w:rPr>
+      </w:pPr>
+      <w:r>
+        <w:rPr>
+          <w:b/>
+          <w:bCs/>
+        </w:rPr>
+        <w:t>Loi expérimentale</w:t>
+      </w:r>
+      <w:r>
+        <w:t xml:space="preserve"> : Loi du curie Weiss </w:t>
+      </w:r>
+      <m:oMath>
+        <m:r>
+          <m:rPr>
+            <m:sty m:val="p"/>
+          </m:rPr>
+          <w:rPr>
+            <w:rFonts w:ascii="Cambria Math" w:hAnsi="Cambria Math"/>
+          </w:rPr>
+          <m:t>χ</m:t>
+        </m:r>
+        <m:r>
+          <w:rPr>
+            <w:rFonts w:ascii="Cambria Math" w:hAnsi="Cambria Math"/>
+          </w:rPr>
+          <m:t>=</m:t>
+        </m:r>
+        <m:f>
+          <m:fPr>
+            <m:ctrlPr>
+              <w:rPr>
+                <w:rFonts w:ascii="Cambria Math" w:hAnsi="Cambria Math"/>
+              </w:rPr>
+            </m:ctrlPr>
+          </m:fPr>
+          <m:num>
+            <m:r>
+              <w:rPr>
+                <w:rFonts w:ascii="Cambria Math" w:hAnsi="Cambria Math"/>
+              </w:rPr>
+              <m:t>C</m:t>
+            </m:r>
+            <m:ctrlPr>
+              <w:rPr>
+                <w:rFonts w:ascii="Cambria Math" w:hAnsi="Cambria Math"/>
+                <w:i/>
+              </w:rPr>
+            </m:ctrlPr>
+          </m:num>
+          <m:den>
+            <m:r>
+              <m:rPr>
+                <m:sty m:val="p"/>
+              </m:rPr>
+              <w:rPr>
+                <w:rFonts w:ascii="Cambria Math" w:hAnsi="Cambria Math"/>
+              </w:rPr>
+              <m:t>T</m:t>
+            </m:r>
+            <m:r>
+              <w:rPr>
+                <w:rFonts w:ascii="Cambria Math" w:hAnsi="Cambria Math"/>
+              </w:rPr>
+              <m:t>-</m:t>
+            </m:r>
+            <m:r>
+              <m:rPr>
+                <m:sty m:val="p"/>
+              </m:rPr>
+              <w:rPr>
+                <w:rFonts w:ascii="Cambria Math" w:hAnsi="Cambria Math"/>
+              </w:rPr>
+              <m:t>θ</m:t>
+            </m:r>
+            <m:ctrlPr>
+              <w:rPr>
+                <w:rFonts w:ascii="Cambria Math" w:hAnsi="Cambria Math"/>
+                <w:i/>
+              </w:rPr>
+            </m:ctrlPr>
+          </m:den>
+        </m:f>
+      </m:oMath>
+      <w:r>
+        <w:rPr>
+          <w:rFonts w:eastAsiaTheme="minorEastAsia"/>
+        </w:rPr>
+        <w:t xml:space="preserve"> avec</w:t>
+      </w:r>
+      <w:r>
+        <w:rPr>
+          <w:rFonts w:eastAsiaTheme="minorEastAsia"/>
+        </w:rPr>
+        <w:t xml:space="preserve"> </w:t>
+      </w:r>
+      <m:oMath>
+        <m:r>
+          <w:rPr>
+            <w:rFonts w:ascii="Cambria Math" w:eastAsiaTheme="minorEastAsia" w:hAnsi="Cambria Math"/>
+          </w:rPr>
+          <m:t>χ=</m:t>
+        </m:r>
+        <m:f>
+          <m:fPr>
+            <m:ctrlPr>
+              <w:rPr>
+                <w:rFonts w:ascii="Cambria Math" w:eastAsiaTheme="minorEastAsia" w:hAnsi="Cambria Math"/>
+                <w:i/>
+              </w:rPr>
+            </m:ctrlPr>
+          </m:fPr>
+          <m:num>
+            <m:r>
+              <w:rPr>
+                <w:rFonts w:ascii="Cambria Math" w:eastAsiaTheme="minorEastAsia" w:hAnsi="Cambria Math"/>
+              </w:rPr>
+              <m:t>∂M</m:t>
+            </m:r>
+          </m:num>
+          <m:den>
+            <m:r>
+              <w:rPr>
+                <w:rFonts w:ascii="Cambria Math" w:eastAsiaTheme="minorEastAsia" w:hAnsi="Cambria Math"/>
+              </w:rPr>
+              <m:t>∂H</m:t>
+            </m:r>
+          </m:den>
+        </m:f>
+        <m:r>
+          <w:rPr>
+            <w:rFonts w:ascii="Cambria Math" w:eastAsiaTheme="minorEastAsia" w:hAnsi="Cambria Math"/>
+          </w:rPr>
+          <m:t>,</m:t>
+        </m:r>
+        <m:r>
+          <w:rPr>
+            <w:rFonts w:ascii="Cambria Math" w:eastAsiaTheme="minorEastAsia" w:hAnsi="Cambria Math"/>
+          </w:rPr>
+          <m:t xml:space="preserve"> H→0</m:t>
+        </m:r>
+      </m:oMath>
+      <w:r>
+        <w:rPr>
+          <w:rFonts w:eastAsiaTheme="minorEastAsia"/>
+        </w:rPr>
+        <w:t xml:space="preserve">. </w:t>
+      </w:r>
+      <w:r>
+        <w:rPr>
+          <w:rFonts w:eastAsiaTheme="minorEastAsia"/>
+        </w:rPr>
+        <w:t xml:space="preserve">Et </w:t>
+      </w:r>
+      <m:oMath>
+        <m:r>
+          <w:rPr>
+            <w:rFonts w:ascii="Cambria Math" w:eastAsiaTheme="minorEastAsia" w:hAnsi="Cambria Math"/>
+          </w:rPr>
+          <m:t xml:space="preserve">θ, </m:t>
+        </m:r>
+      </m:oMath>
+      <w:r>
+        <w:rPr>
+          <w:rFonts w:eastAsiaTheme="minorEastAsia"/>
+        </w:rPr>
+        <w:t>température de Weiss.</w:t>
       </w:r>
     </w:p>
     <w:p>
@@ -217,14 +437,1912 @@
           <w:numId w:val="0"/>
         </w:numPr>
         <w:ind w:left="1068"/>
-      </w:pPr>
-      <w:proofErr w:type="spellStart"/>
-      <w:r>
-        <w:t>Cf.Cours</w:t>
-      </w:r>
-      <w:proofErr w:type="spellEnd"/>
-      <w:r>
-        <w:t xml:space="preserve"> de Maria et Diu p 445 </w:t>
+        <w:rPr>
+          <w:rFonts w:eastAsiaTheme="minorEastAsia"/>
+        </w:rPr>
+      </w:pPr>
+      <w:r>
+        <w:t xml:space="preserve">Au voisinage de </w:t>
+      </w:r>
+      <m:oMath>
+        <m:sSub>
+          <m:sSubPr>
+            <m:ctrlPr>
+              <w:rPr>
+                <w:rFonts w:ascii="Cambria Math" w:hAnsi="Cambria Math"/>
+                <w:i/>
+              </w:rPr>
+            </m:ctrlPr>
+          </m:sSubPr>
+          <m:e>
+            <m:r>
+              <w:rPr>
+                <w:rFonts w:ascii="Cambria Math" w:hAnsi="Cambria Math"/>
+              </w:rPr>
+              <m:t>T</m:t>
+            </m:r>
+          </m:e>
+          <m:sub>
+            <m:r>
+              <w:rPr>
+                <w:rFonts w:ascii="Cambria Math" w:hAnsi="Cambria Math"/>
+              </w:rPr>
+              <m:t>c</m:t>
+            </m:r>
+          </m:sub>
+        </m:sSub>
+        <m:r>
+          <w:rPr>
+            <w:rFonts w:ascii="Cambria Math" w:hAnsi="Cambria Math"/>
+          </w:rPr>
+          <m:t>,</m:t>
+        </m:r>
+      </m:oMath>
+      <w:r>
+        <w:rPr>
+          <w:rFonts w:eastAsiaTheme="minorEastAsia"/>
+        </w:rPr>
+        <w:t xml:space="preserve"> </w:t>
+      </w:r>
+      <m:oMath>
+        <m:r>
+          <w:rPr>
+            <w:rFonts w:ascii="Cambria Math" w:eastAsiaTheme="minorEastAsia" w:hAnsi="Cambria Math"/>
+          </w:rPr>
+          <m:t>χ∝</m:t>
+        </m:r>
+        <m:sSup>
+          <m:sSupPr>
+            <m:ctrlPr>
+              <w:rPr>
+                <w:rFonts w:ascii="Cambria Math" w:eastAsiaTheme="minorEastAsia" w:hAnsi="Cambria Math"/>
+                <w:i/>
+              </w:rPr>
+            </m:ctrlPr>
+          </m:sSupPr>
+          <m:e>
+            <m:d>
+              <m:dPr>
+                <m:ctrlPr>
+                  <w:rPr>
+                    <w:rFonts w:ascii="Cambria Math" w:eastAsiaTheme="minorEastAsia" w:hAnsi="Cambria Math"/>
+                    <w:i/>
+                  </w:rPr>
+                </m:ctrlPr>
+              </m:dPr>
+              <m:e>
+                <m:f>
+                  <m:fPr>
+                    <m:ctrlPr>
+                      <w:rPr>
+                        <w:rFonts w:ascii="Cambria Math" w:eastAsiaTheme="minorEastAsia" w:hAnsi="Cambria Math"/>
+                        <w:i/>
+                      </w:rPr>
+                    </m:ctrlPr>
+                  </m:fPr>
+                  <m:num>
+                    <m:r>
+                      <w:rPr>
+                        <w:rFonts w:ascii="Cambria Math" w:eastAsiaTheme="minorEastAsia" w:hAnsi="Cambria Math"/>
+                      </w:rPr>
+                      <m:t>T-</m:t>
+                    </m:r>
+                    <m:sSub>
+                      <m:sSubPr>
+                        <m:ctrlPr>
+                          <w:rPr>
+                            <w:rFonts w:ascii="Cambria Math" w:eastAsiaTheme="minorEastAsia" w:hAnsi="Cambria Math"/>
+                            <w:i/>
+                          </w:rPr>
+                        </m:ctrlPr>
+                      </m:sSubPr>
+                      <m:e>
+                        <m:r>
+                          <w:rPr>
+                            <w:rFonts w:ascii="Cambria Math" w:eastAsiaTheme="minorEastAsia" w:hAnsi="Cambria Math"/>
+                          </w:rPr>
+                          <m:t>T</m:t>
+                        </m:r>
+                      </m:e>
+                      <m:sub>
+                        <m:r>
+                          <w:rPr>
+                            <w:rFonts w:ascii="Cambria Math" w:eastAsiaTheme="minorEastAsia" w:hAnsi="Cambria Math"/>
+                          </w:rPr>
+                          <m:t>c</m:t>
+                        </m:r>
+                      </m:sub>
+                    </m:sSub>
+                  </m:num>
+                  <m:den>
+                    <m:sSub>
+                      <m:sSubPr>
+                        <m:ctrlPr>
+                          <w:rPr>
+                            <w:rFonts w:ascii="Cambria Math" w:eastAsiaTheme="minorEastAsia" w:hAnsi="Cambria Math"/>
+                            <w:i/>
+                          </w:rPr>
+                        </m:ctrlPr>
+                      </m:sSubPr>
+                      <m:e>
+                        <m:r>
+                          <w:rPr>
+                            <w:rFonts w:ascii="Cambria Math" w:eastAsiaTheme="minorEastAsia" w:hAnsi="Cambria Math"/>
+                          </w:rPr>
+                          <m:t>T</m:t>
+                        </m:r>
+                      </m:e>
+                      <m:sub>
+                        <m:r>
+                          <w:rPr>
+                            <w:rFonts w:ascii="Cambria Math" w:eastAsiaTheme="minorEastAsia" w:hAnsi="Cambria Math"/>
+                          </w:rPr>
+                          <m:t>c</m:t>
+                        </m:r>
+                      </m:sub>
+                    </m:sSub>
+                  </m:den>
+                </m:f>
+              </m:e>
+            </m:d>
+          </m:e>
+          <m:sup>
+            <m:r>
+              <w:rPr>
+                <w:rFonts w:ascii="Cambria Math" w:eastAsiaTheme="minorEastAsia" w:hAnsi="Cambria Math"/>
+              </w:rPr>
+              <m:t>γ</m:t>
+            </m:r>
+          </m:sup>
+        </m:sSup>
+        <m:r>
+          <w:rPr>
+            <w:rFonts w:ascii="Cambria Math" w:eastAsiaTheme="minorEastAsia" w:hAnsi="Cambria Math"/>
+          </w:rPr>
+          <m:t xml:space="preserve"> </m:t>
+        </m:r>
+      </m:oMath>
+      <w:r>
+        <w:rPr>
+          <w:rFonts w:eastAsiaTheme="minorEastAsia"/>
+        </w:rPr>
+        <w:t xml:space="preserve">avec </w:t>
+      </w:r>
+      <m:oMath>
+        <m:r>
+          <w:rPr>
+            <w:rFonts w:ascii="Cambria Math" w:eastAsiaTheme="minorEastAsia" w:hAnsi="Cambria Math"/>
+          </w:rPr>
+          <m:t xml:space="preserve">γ </m:t>
+        </m:r>
+      </m:oMath>
+      <w:r>
+        <w:rPr>
+          <w:rFonts w:eastAsiaTheme="minorEastAsia"/>
+        </w:rPr>
+        <w:t>exposant critique</w:t>
+      </w:r>
+      <w:r>
+        <w:rPr>
+          <w:rFonts w:eastAsiaTheme="minorEastAsia"/>
+        </w:rPr>
+        <w:t xml:space="preserve"> ~1.3 (tableau p384 Couture)</w:t>
+      </w:r>
+      <w:r>
+        <w:rPr>
+          <w:rFonts w:eastAsiaTheme="minorEastAsia"/>
+        </w:rPr>
+        <w:t xml:space="preserve">. </w:t>
+      </w:r>
+    </w:p>
+    <w:p>
+      <w:pPr>
+        <w:numPr>
+          <w:ilvl w:val="0"/>
+          <w:numId w:val="0"/>
+        </w:numPr>
+        <w:ind w:left="1068"/>
+        <w:rPr>
+          <w:rFonts w:eastAsiaTheme="minorEastAsia"/>
+        </w:rPr>
+      </w:pPr>
+      <w:r>
+        <w:rPr>
+          <w:rFonts w:eastAsiaTheme="minorEastAsia"/>
+        </w:rPr>
+        <w:t>Aimantation réduite au voisinage de Curie</w:t>
+      </w:r>
+      <w:r>
+        <w:rPr>
+          <w:rFonts w:eastAsiaTheme="minorEastAsia"/>
+        </w:rPr>
+        <w:t xml:space="preserve"> </w:t>
+      </w:r>
+      <w:r>
+        <w:rPr>
+          <w:rFonts w:eastAsiaTheme="minorEastAsia"/>
+        </w:rPr>
+        <w:t>:</w:t>
+      </w:r>
+      <m:oMath>
+        <m:r>
+          <w:rPr>
+            <w:rFonts w:ascii="Cambria Math" w:eastAsiaTheme="minorEastAsia" w:hAnsi="Cambria Math"/>
+          </w:rPr>
+          <m:t>R∝</m:t>
+        </m:r>
+        <m:sSup>
+          <m:sSupPr>
+            <m:ctrlPr>
+              <w:rPr>
+                <w:rFonts w:ascii="Cambria Math" w:eastAsiaTheme="minorEastAsia" w:hAnsi="Cambria Math"/>
+                <w:i/>
+              </w:rPr>
+            </m:ctrlPr>
+          </m:sSupPr>
+          <m:e>
+            <m:d>
+              <m:dPr>
+                <m:ctrlPr>
+                  <w:rPr>
+                    <w:rFonts w:ascii="Cambria Math" w:eastAsiaTheme="minorEastAsia" w:hAnsi="Cambria Math"/>
+                    <w:i/>
+                  </w:rPr>
+                </m:ctrlPr>
+              </m:dPr>
+              <m:e>
+                <m:f>
+                  <m:fPr>
+                    <m:ctrlPr>
+                      <w:rPr>
+                        <w:rFonts w:ascii="Cambria Math" w:eastAsiaTheme="minorEastAsia" w:hAnsi="Cambria Math"/>
+                        <w:i/>
+                      </w:rPr>
+                    </m:ctrlPr>
+                  </m:fPr>
+                  <m:num>
+                    <m:sSub>
+                      <m:sSubPr>
+                        <m:ctrlPr>
+                          <w:rPr>
+                            <w:rFonts w:ascii="Cambria Math" w:eastAsiaTheme="minorEastAsia" w:hAnsi="Cambria Math"/>
+                            <w:i/>
+                          </w:rPr>
+                        </m:ctrlPr>
+                      </m:sSubPr>
+                      <m:e>
+                        <m:r>
+                          <w:rPr>
+                            <w:rFonts w:ascii="Cambria Math" w:eastAsiaTheme="minorEastAsia" w:hAnsi="Cambria Math"/>
+                          </w:rPr>
+                          <m:t>T</m:t>
+                        </m:r>
+                      </m:e>
+                      <m:sub>
+                        <m:r>
+                          <w:rPr>
+                            <w:rFonts w:ascii="Cambria Math" w:eastAsiaTheme="minorEastAsia" w:hAnsi="Cambria Math"/>
+                          </w:rPr>
+                          <m:t>c</m:t>
+                        </m:r>
+                      </m:sub>
+                    </m:sSub>
+                    <m:r>
+                      <w:rPr>
+                        <w:rFonts w:ascii="Cambria Math" w:eastAsiaTheme="minorEastAsia" w:hAnsi="Cambria Math"/>
+                      </w:rPr>
+                      <m:t>-T</m:t>
+                    </m:r>
+                  </m:num>
+                  <m:den>
+                    <m:sSub>
+                      <m:sSubPr>
+                        <m:ctrlPr>
+                          <w:rPr>
+                            <w:rFonts w:ascii="Cambria Math" w:eastAsiaTheme="minorEastAsia" w:hAnsi="Cambria Math"/>
+                            <w:i/>
+                          </w:rPr>
+                        </m:ctrlPr>
+                      </m:sSubPr>
+                      <m:e>
+                        <m:r>
+                          <w:rPr>
+                            <w:rFonts w:ascii="Cambria Math" w:eastAsiaTheme="minorEastAsia" w:hAnsi="Cambria Math"/>
+                          </w:rPr>
+                          <m:t>T</m:t>
+                        </m:r>
+                      </m:e>
+                      <m:sub>
+                        <m:r>
+                          <w:rPr>
+                            <w:rFonts w:ascii="Cambria Math" w:eastAsiaTheme="minorEastAsia" w:hAnsi="Cambria Math"/>
+                          </w:rPr>
+                          <m:t>c</m:t>
+                        </m:r>
+                      </m:sub>
+                    </m:sSub>
+                  </m:den>
+                </m:f>
+              </m:e>
+            </m:d>
+          </m:e>
+          <m:sup>
+            <m:r>
+              <w:rPr>
+                <w:rFonts w:ascii="Cambria Math" w:eastAsiaTheme="minorEastAsia" w:hAnsi="Cambria Math"/>
+              </w:rPr>
+              <m:t>β</m:t>
+            </m:r>
+          </m:sup>
+        </m:sSup>
+      </m:oMath>
+      <w:r>
+        <w:rPr>
+          <w:rFonts w:eastAsiaTheme="minorEastAsia"/>
+        </w:rPr>
+        <w:t xml:space="preserve"> </w:t>
+      </w:r>
+      <w:r>
+        <w:rPr>
+          <w:rFonts w:eastAsiaTheme="minorEastAsia"/>
+        </w:rPr>
+        <w:t xml:space="preserve">avec </w:t>
+      </w:r>
+      <m:oMath>
+        <m:r>
+          <w:rPr>
+            <w:rFonts w:ascii="Cambria Math" w:eastAsiaTheme="minorEastAsia" w:hAnsi="Cambria Math"/>
+          </w:rPr>
+          <m:t>R=</m:t>
+        </m:r>
+        <m:f>
+          <m:fPr>
+            <m:ctrlPr>
+              <w:rPr>
+                <w:rFonts w:ascii="Cambria Math" w:eastAsiaTheme="minorEastAsia" w:hAnsi="Cambria Math"/>
+                <w:i/>
+              </w:rPr>
+            </m:ctrlPr>
+          </m:fPr>
+          <m:num>
+            <m:sSub>
+              <m:sSubPr>
+                <m:ctrlPr>
+                  <w:rPr>
+                    <w:rFonts w:ascii="Cambria Math" w:eastAsiaTheme="minorEastAsia" w:hAnsi="Cambria Math"/>
+                    <w:i/>
+                  </w:rPr>
+                </m:ctrlPr>
+              </m:sSubPr>
+              <m:e>
+                <m:r>
+                  <w:rPr>
+                    <w:rFonts w:ascii="Cambria Math" w:eastAsiaTheme="minorEastAsia" w:hAnsi="Cambria Math"/>
+                  </w:rPr>
+                  <m:t>M</m:t>
+                </m:r>
+              </m:e>
+              <m:sub>
+                <m:r>
+                  <w:rPr>
+                    <w:rFonts w:ascii="Cambria Math" w:eastAsiaTheme="minorEastAsia" w:hAnsi="Cambria Math"/>
+                  </w:rPr>
+                  <m:t>0</m:t>
+                </m:r>
+              </m:sub>
+            </m:sSub>
+          </m:num>
+          <m:den>
+            <m:sSub>
+              <m:sSubPr>
+                <m:ctrlPr>
+                  <w:rPr>
+                    <w:rFonts w:ascii="Cambria Math" w:eastAsiaTheme="minorEastAsia" w:hAnsi="Cambria Math"/>
+                    <w:i/>
+                  </w:rPr>
+                </m:ctrlPr>
+              </m:sSubPr>
+              <m:e>
+                <m:r>
+                  <w:rPr>
+                    <w:rFonts w:ascii="Cambria Math" w:eastAsiaTheme="minorEastAsia" w:hAnsi="Cambria Math"/>
+                  </w:rPr>
+                  <m:t>M</m:t>
+                </m:r>
+              </m:e>
+              <m:sub>
+                <m:r>
+                  <w:rPr>
+                    <w:rFonts w:ascii="Cambria Math" w:eastAsiaTheme="minorEastAsia" w:hAnsi="Cambria Math"/>
+                  </w:rPr>
+                  <m:t>sat</m:t>
+                </m:r>
+              </m:sub>
+            </m:sSub>
+          </m:den>
+        </m:f>
+      </m:oMath>
+    </w:p>
+    <w:p>
+      <w:pPr>
+        <w:pStyle w:val="Heading2"/>
+        <w:rPr>
+          <w:rFonts w:eastAsiaTheme="minorEastAsia"/>
+        </w:rPr>
+      </w:pPr>
+      <w:r>
+        <w:rPr>
+          <w:rFonts w:eastAsiaTheme="minorEastAsia"/>
+        </w:rPr>
+        <w:t xml:space="preserve">Obtention de l’hamiltonien </w:t>
+      </w:r>
+    </w:p>
+    <w:p>
+      <w:r>
+        <w:rPr>
+          <w:b/>
+          <w:bCs/>
+        </w:rPr>
+        <w:t xml:space="preserve">Deux </w:t>
+      </w:r>
+      <w:r>
+        <w:rPr>
+          <w:b/>
+          <w:bCs/>
+        </w:rPr>
+        <w:t>interactions entre particules magnétiques :</w:t>
+      </w:r>
+    </w:p>
+    <w:p>
+      <w:pPr>
+        <w:pStyle w:val="ListParagraph"/>
+        <w:numPr>
+          <w:ilvl w:val="0"/>
+          <w:numId w:val="0"/>
+        </w:numPr>
+        <w:ind w:left="2124"/>
+      </w:pPr>
+      <w:r>
+        <w:sym w:font="Wingdings" w:char="F0E0"/>
+      </w:r>
+      <w:r>
+        <w:t xml:space="preserve"> Interactions entre atomes de Fer (ie interaction entre dipôles magnétique). </w:t>
+      </w:r>
+    </w:p>
+    <w:p>
+      <w:pPr>
+        <w:pStyle w:val="ListParagraph"/>
+        <w:numPr>
+          <w:ilvl w:val="0"/>
+          <w:numId w:val="0"/>
+        </w:numPr>
+        <w:ind w:left="2124"/>
+        <w:rPr>
+          <w:rFonts w:eastAsiaTheme="minorEastAsia"/>
+        </w:rPr>
+      </w:pPr>
+      <m:oMath>
+        <m:sSub>
+          <m:sSubPr>
+            <m:ctrlPr>
+              <w:rPr>
+                <w:rFonts w:ascii="Cambria Math" w:hAnsi="Cambria Math"/>
+                <w:i/>
+              </w:rPr>
+            </m:ctrlPr>
+          </m:sSubPr>
+          <m:e>
+            <m:r>
+              <w:rPr>
+                <w:rFonts w:ascii="Cambria Math" w:hAnsi="Cambria Math"/>
+              </w:rPr>
+              <m:t>ϵ</m:t>
+            </m:r>
+          </m:e>
+          <m:sub>
+            <m:r>
+              <w:rPr>
+                <w:rFonts w:ascii="Cambria Math" w:hAnsi="Cambria Math"/>
+              </w:rPr>
+              <m:t>ij</m:t>
+            </m:r>
+          </m:sub>
+        </m:sSub>
+        <m:r>
+          <w:rPr>
+            <w:rFonts w:ascii="Cambria Math" w:hAnsi="Cambria Math"/>
+          </w:rPr>
+          <m:t>~</m:t>
+        </m:r>
+        <m:f>
+          <m:fPr>
+            <m:ctrlPr>
+              <w:rPr>
+                <w:rFonts w:ascii="Cambria Math" w:hAnsi="Cambria Math"/>
+                <w:i/>
+              </w:rPr>
+            </m:ctrlPr>
+          </m:fPr>
+          <m:num>
+            <m:sSub>
+              <m:sSubPr>
+                <m:ctrlPr>
+                  <w:rPr>
+                    <w:rFonts w:ascii="Cambria Math" w:hAnsi="Cambria Math"/>
+                    <w:i/>
+                  </w:rPr>
+                </m:ctrlPr>
+              </m:sSubPr>
+              <m:e>
+                <m:r>
+                  <w:rPr>
+                    <w:rFonts w:ascii="Cambria Math" w:hAnsi="Cambria Math"/>
+                  </w:rPr>
+                  <m:t>μ</m:t>
+                </m:r>
+              </m:e>
+              <m:sub>
+                <m:r>
+                  <w:rPr>
+                    <w:rFonts w:ascii="Cambria Math" w:hAnsi="Cambria Math"/>
+                  </w:rPr>
+                  <m:t>o</m:t>
+                </m:r>
+              </m:sub>
+            </m:sSub>
+          </m:num>
+          <m:den>
+            <m:r>
+              <w:rPr>
+                <w:rFonts w:ascii="Cambria Math" w:hAnsi="Cambria Math"/>
+              </w:rPr>
+              <m:t>4π</m:t>
+            </m:r>
+          </m:den>
+        </m:f>
+        <m:f>
+          <m:fPr>
+            <m:ctrlPr>
+              <w:rPr>
+                <w:rFonts w:ascii="Cambria Math" w:eastAsiaTheme="minorEastAsia" w:hAnsi="Cambria Math"/>
+                <w:i/>
+              </w:rPr>
+            </m:ctrlPr>
+          </m:fPr>
+          <m:num>
+            <m:sSub>
+              <m:sSubPr>
+                <m:ctrlPr>
+                  <w:rPr>
+                    <w:rFonts w:ascii="Cambria Math" w:eastAsiaTheme="minorEastAsia" w:hAnsi="Cambria Math"/>
+                    <w:i/>
+                  </w:rPr>
+                </m:ctrlPr>
+              </m:sSubPr>
+              <m:e>
+                <m:r>
+                  <w:rPr>
+                    <w:rFonts w:ascii="Cambria Math" w:eastAsiaTheme="minorEastAsia" w:hAnsi="Cambria Math"/>
+                  </w:rPr>
+                  <m:t>μ</m:t>
+                </m:r>
+              </m:e>
+              <m:sub>
+                <m:r>
+                  <w:rPr>
+                    <w:rFonts w:ascii="Cambria Math" w:eastAsiaTheme="minorEastAsia" w:hAnsi="Cambria Math"/>
+                  </w:rPr>
+                  <m:t>i</m:t>
+                </m:r>
+              </m:sub>
+            </m:sSub>
+            <m:sSub>
+              <m:sSubPr>
+                <m:ctrlPr>
+                  <w:rPr>
+                    <w:rFonts w:ascii="Cambria Math" w:eastAsiaTheme="minorEastAsia" w:hAnsi="Cambria Math"/>
+                    <w:i/>
+                  </w:rPr>
+                </m:ctrlPr>
+              </m:sSubPr>
+              <m:e>
+                <m:r>
+                  <w:rPr>
+                    <w:rFonts w:ascii="Cambria Math" w:eastAsiaTheme="minorEastAsia" w:hAnsi="Cambria Math"/>
+                  </w:rPr>
+                  <m:t>μ</m:t>
+                </m:r>
+              </m:e>
+              <m:sub>
+                <m:r>
+                  <w:rPr>
+                    <w:rFonts w:ascii="Cambria Math" w:eastAsiaTheme="minorEastAsia" w:hAnsi="Cambria Math"/>
+                  </w:rPr>
+                  <m:t>j</m:t>
+                </m:r>
+              </m:sub>
+            </m:sSub>
+          </m:num>
+          <m:den>
+            <m:sSubSup>
+              <m:sSubSupPr>
+                <m:ctrlPr>
+                  <w:rPr>
+                    <w:rFonts w:ascii="Cambria Math" w:eastAsiaTheme="minorEastAsia" w:hAnsi="Cambria Math"/>
+                    <w:i/>
+                  </w:rPr>
+                </m:ctrlPr>
+              </m:sSubSupPr>
+              <m:e>
+                <m:r>
+                  <w:rPr>
+                    <w:rFonts w:ascii="Cambria Math" w:eastAsiaTheme="minorEastAsia" w:hAnsi="Cambria Math"/>
+                  </w:rPr>
+                  <m:t>r</m:t>
+                </m:r>
+              </m:e>
+              <m:sub>
+                <m:r>
+                  <w:rPr>
+                    <w:rFonts w:ascii="Cambria Math" w:eastAsiaTheme="minorEastAsia" w:hAnsi="Cambria Math"/>
+                  </w:rPr>
+                  <m:t>ij</m:t>
+                </m:r>
+              </m:sub>
+              <m:sup>
+                <m:r>
+                  <w:rPr>
+                    <w:rFonts w:ascii="Cambria Math" w:eastAsiaTheme="minorEastAsia" w:hAnsi="Cambria Math"/>
+                  </w:rPr>
+                  <m:t>3</m:t>
+                </m:r>
+              </m:sup>
+            </m:sSubSup>
+          </m:den>
+        </m:f>
+      </m:oMath>
+      <w:r>
+        <w:rPr>
+          <w:rFonts w:eastAsiaTheme="minorEastAsia"/>
+        </w:rPr>
+        <w:t xml:space="preserve">. Pour </w:t>
+      </w:r>
+      <m:oMath>
+        <m:sSub>
+          <m:sSubPr>
+            <m:ctrlPr>
+              <w:rPr>
+                <w:rFonts w:ascii="Cambria Math" w:eastAsiaTheme="minorEastAsia" w:hAnsi="Cambria Math"/>
+                <w:i/>
+              </w:rPr>
+            </m:ctrlPr>
+          </m:sSubPr>
+          <m:e>
+            <m:r>
+              <w:rPr>
+                <w:rFonts w:ascii="Cambria Math" w:eastAsiaTheme="minorEastAsia" w:hAnsi="Cambria Math"/>
+              </w:rPr>
+              <m:t>μ</m:t>
+            </m:r>
+          </m:e>
+          <m:sub>
+            <m:r>
+              <w:rPr>
+                <w:rFonts w:ascii="Cambria Math" w:eastAsiaTheme="minorEastAsia" w:hAnsi="Cambria Math"/>
+              </w:rPr>
+              <m:t>i</m:t>
+            </m:r>
+          </m:sub>
+        </m:sSub>
+        <m:r>
+          <w:rPr>
+            <w:rFonts w:ascii="Cambria Math" w:eastAsiaTheme="minorEastAsia" w:hAnsi="Cambria Math"/>
+          </w:rPr>
+          <m:t xml:space="preserve"> </m:t>
+        </m:r>
+      </m:oMath>
+      <w:r>
+        <w:rPr>
+          <w:rFonts w:eastAsiaTheme="minorEastAsia"/>
+        </w:rPr>
+        <w:t xml:space="preserve">et </w:t>
+      </w:r>
+      <m:oMath>
+        <m:sSub>
+          <m:sSubPr>
+            <m:ctrlPr>
+              <w:rPr>
+                <w:rFonts w:ascii="Cambria Math" w:eastAsiaTheme="minorEastAsia" w:hAnsi="Cambria Math"/>
+                <w:i/>
+              </w:rPr>
+            </m:ctrlPr>
+          </m:sSubPr>
+          <m:e>
+            <m:r>
+              <w:rPr>
+                <w:rFonts w:ascii="Cambria Math" w:eastAsiaTheme="minorEastAsia" w:hAnsi="Cambria Math"/>
+              </w:rPr>
+              <m:t>μ</m:t>
+            </m:r>
+          </m:e>
+          <m:sub>
+            <m:r>
+              <w:rPr>
+                <w:rFonts w:ascii="Cambria Math" w:eastAsiaTheme="minorEastAsia" w:hAnsi="Cambria Math"/>
+              </w:rPr>
+              <m:t>j</m:t>
+            </m:r>
+          </m:sub>
+        </m:sSub>
+      </m:oMath>
+      <w:r>
+        <w:rPr>
+          <w:rFonts w:eastAsiaTheme="minorEastAsia"/>
+        </w:rPr>
+        <w:t xml:space="preserve"> de l’ordre de </w:t>
+      </w:r>
+      <m:oMath>
+        <m:sSub>
+          <m:sSubPr>
+            <m:ctrlPr>
+              <w:rPr>
+                <w:rFonts w:ascii="Cambria Math" w:eastAsiaTheme="minorEastAsia" w:hAnsi="Cambria Math"/>
+                <w:i/>
+              </w:rPr>
+            </m:ctrlPr>
+          </m:sSubPr>
+          <m:e>
+            <m:r>
+              <w:rPr>
+                <w:rFonts w:ascii="Cambria Math" w:eastAsiaTheme="minorEastAsia" w:hAnsi="Cambria Math"/>
+              </w:rPr>
+              <m:t>μ</m:t>
+            </m:r>
+          </m:e>
+          <m:sub>
+            <m:r>
+              <w:rPr>
+                <w:rFonts w:ascii="Cambria Math" w:eastAsiaTheme="minorEastAsia" w:hAnsi="Cambria Math"/>
+              </w:rPr>
+              <m:t>b</m:t>
+            </m:r>
+          </m:sub>
+        </m:sSub>
+      </m:oMath>
+      <w:r>
+        <w:rPr>
+          <w:rFonts w:eastAsiaTheme="minorEastAsia"/>
+        </w:rPr>
+        <w:t xml:space="preserve"> </w:t>
+      </w:r>
+      <m:oMath>
+        <m:sSub>
+          <m:sSubPr>
+            <m:ctrlPr>
+              <w:rPr>
+                <w:rFonts w:ascii="Cambria Math" w:hAnsi="Cambria Math"/>
+                <w:i/>
+              </w:rPr>
+            </m:ctrlPr>
+          </m:sSubPr>
+          <m:e>
+            <m:r>
+              <w:rPr>
+                <w:rFonts w:ascii="Cambria Math" w:hAnsi="Cambria Math"/>
+              </w:rPr>
+              <m:t>ϵ</m:t>
+            </m:r>
+          </m:e>
+          <m:sub>
+            <m:r>
+              <w:rPr>
+                <w:rFonts w:ascii="Cambria Math" w:hAnsi="Cambria Math"/>
+              </w:rPr>
+              <m:t>ij</m:t>
+            </m:r>
+          </m:sub>
+        </m:sSub>
+        <m:r>
+          <w:rPr>
+            <w:rFonts w:ascii="Cambria Math" w:hAnsi="Cambria Math"/>
+          </w:rPr>
+          <m:t xml:space="preserve">~6.7 </m:t>
+        </m:r>
+        <m:sSup>
+          <m:sSupPr>
+            <m:ctrlPr>
+              <w:rPr>
+                <w:rFonts w:ascii="Cambria Math" w:hAnsi="Cambria Math"/>
+                <w:i/>
+              </w:rPr>
+            </m:ctrlPr>
+          </m:sSupPr>
+          <m:e>
+            <m:r>
+              <w:rPr>
+                <w:rFonts w:ascii="Cambria Math" w:hAnsi="Cambria Math"/>
+              </w:rPr>
+              <m:t>10</m:t>
+            </m:r>
+          </m:e>
+          <m:sup>
+            <m:r>
+              <w:rPr>
+                <w:rFonts w:ascii="Cambria Math" w:hAnsi="Cambria Math"/>
+              </w:rPr>
+              <m:t>-6</m:t>
+            </m:r>
+          </m:sup>
+        </m:sSup>
+        <m:r>
+          <w:rPr>
+            <w:rFonts w:ascii="Cambria Math" w:hAnsi="Cambria Math"/>
+          </w:rPr>
+          <m:t>eV</m:t>
+        </m:r>
+        <m:r>
+          <w:rPr>
+            <w:rFonts w:ascii="Cambria Math" w:eastAsiaTheme="minorEastAsia" w:hAnsi="Cambria Math"/>
+          </w:rPr>
+          <m:t>.</m:t>
+        </m:r>
+      </m:oMath>
+      <w:r>
+        <w:rPr>
+          <w:rFonts w:eastAsiaTheme="minorEastAsia"/>
+        </w:rPr>
+        <w:t xml:space="preserve"> Rappel : kT = 26meV à T ambiant. Pour que cette interaction ait un effet notable, il faut T=epsilon/k=0.1K. En revanche, elle décroit en 1/r^3 alors que l’interaction d’échange décroit exponentiellement. </w:t>
+      </w:r>
+    </w:p>
+    <w:p>
+      <w:pPr>
+        <w:pStyle w:val="ListParagraph"/>
+        <w:numPr>
+          <w:ilvl w:val="0"/>
+          <w:numId w:val="0"/>
+        </w:numPr>
+        <w:ind w:left="2124"/>
+        <w:rPr>
+          <w:rFonts w:eastAsiaTheme="minorEastAsia"/>
+          <w:i/>
+          <w:iCs/>
+        </w:rPr>
+      </w:pPr>
+      <w:r>
+        <w:t xml:space="preserve">--&gt;Interaction d’échange électrostatique entre électrons : interaction d’origine </w:t>
+      </w:r>
+      <w:r>
+        <w:rPr>
+          <w:i/>
+          <w:iCs/>
+        </w:rPr>
+        <w:t>coulombienne</w:t>
+      </w:r>
+      <w:r>
+        <w:rPr>
+          <w:i/>
+          <w:iCs/>
+        </w:rPr>
+        <w:t xml:space="preserve"> </w:t>
+      </w:r>
+      <m:oMath>
+        <m:r>
+          <w:rPr>
+            <w:rFonts w:ascii="Cambria Math" w:hAnsi="Cambria Math"/>
+          </w:rPr>
+          <m:t>ϵ=&lt;ψ</m:t>
+        </m:r>
+        <m:d>
+          <m:dPr>
+            <m:begChr m:val="|"/>
+            <m:endChr m:val="|"/>
+            <m:ctrlPr>
+              <w:rPr>
+                <w:rFonts w:ascii="Cambria Math" w:hAnsi="Cambria Math"/>
+                <w:i/>
+                <w:iCs/>
+              </w:rPr>
+            </m:ctrlPr>
+          </m:dPr>
+          <m:e>
+            <m:f>
+              <m:fPr>
+                <m:ctrlPr>
+                  <w:rPr>
+                    <w:rFonts w:ascii="Cambria Math" w:hAnsi="Cambria Math"/>
+                    <w:i/>
+                    <w:iCs/>
+                  </w:rPr>
+                </m:ctrlPr>
+              </m:fPr>
+              <m:num>
+                <m:sSup>
+                  <m:sSupPr>
+                    <m:ctrlPr>
+                      <w:rPr>
+                        <w:rFonts w:ascii="Cambria Math" w:hAnsi="Cambria Math"/>
+                        <w:i/>
+                        <w:iCs/>
+                      </w:rPr>
+                    </m:ctrlPr>
+                  </m:sSupPr>
+                  <m:e>
+                    <m:r>
+                      <w:rPr>
+                        <w:rFonts w:ascii="Cambria Math" w:hAnsi="Cambria Math"/>
+                      </w:rPr>
+                      <m:t>e</m:t>
+                    </m:r>
+                  </m:e>
+                  <m:sup>
+                    <m:r>
+                      <w:rPr>
+                        <w:rFonts w:ascii="Cambria Math" w:hAnsi="Cambria Math"/>
+                      </w:rPr>
+                      <m:t>2</m:t>
+                    </m:r>
+                  </m:sup>
+                </m:sSup>
+              </m:num>
+              <m:den>
+                <m:r>
+                  <w:rPr>
+                    <w:rFonts w:ascii="Cambria Math" w:hAnsi="Cambria Math"/>
+                  </w:rPr>
+                  <m:t>r</m:t>
+                </m:r>
+              </m:den>
+            </m:f>
+          </m:e>
+        </m:d>
+        <m:r>
+          <w:rPr>
+            <w:rFonts w:ascii="Cambria Math" w:hAnsi="Cambria Math"/>
+          </w:rPr>
+          <m:t>ψ&gt;</m:t>
+        </m:r>
+      </m:oMath>
+    </w:p>
+    <w:p>
+      <w:r>
+        <w:t xml:space="preserve">- </w:t>
+      </w:r>
+      <w:r>
+        <w:rPr>
+          <w:b/>
+          <w:bCs/>
+        </w:rPr>
+        <w:t xml:space="preserve">Interaction d’échange électrostatique entre électrons : </w:t>
+      </w:r>
+    </w:p>
+    <w:p>
+      <w:pPr>
+        <w:numPr>
+          <w:ilvl w:val="0"/>
+          <w:numId w:val="0"/>
+        </w:numPr>
+        <w:ind w:left="1068"/>
+      </w:pPr>
+      <w:r>
+        <w:t xml:space="preserve">Comme les électrons sont des fermions, leur fonction spin-orbitale est antisymétrique. Cela implique (i) soit fonction orbitale est symétrique et fonction spin antisym, (ii) soit </w:t>
+      </w:r>
+      <w:r>
+        <w:lastRenderedPageBreak/>
+        <w:t xml:space="preserve">l’inverse. La fonction d’onde de spin symétrique peut prendre 3 états S=1. La fonction d’onde de spin antisym peut prendre 1 état (S=0).   Après calcul, on obtient </w:t>
+      </w:r>
+      <m:oMath>
+        <m:r>
+          <w:rPr>
+            <w:rFonts w:ascii="Cambria Math" w:hAnsi="Cambria Math"/>
+          </w:rPr>
+          <m:t>ϵ=-2J</m:t>
+        </m:r>
+        <m:acc>
+          <m:accPr>
+            <m:chr m:val="⃗"/>
+            <m:ctrlPr>
+              <w:rPr>
+                <w:rFonts w:ascii="Cambria Math" w:hAnsi="Cambria Math"/>
+                <w:i/>
+              </w:rPr>
+            </m:ctrlPr>
+          </m:accPr>
+          <m:e>
+            <m:sSub>
+              <m:sSubPr>
+                <m:ctrlPr>
+                  <w:rPr>
+                    <w:rFonts w:ascii="Cambria Math" w:hAnsi="Cambria Math"/>
+                    <w:i/>
+                  </w:rPr>
+                </m:ctrlPr>
+              </m:sSubPr>
+              <m:e>
+                <m:r>
+                  <w:rPr>
+                    <w:rFonts w:ascii="Cambria Math" w:hAnsi="Cambria Math"/>
+                  </w:rPr>
+                  <m:t>s</m:t>
+                </m:r>
+              </m:e>
+              <m:sub>
+                <m:r>
+                  <w:rPr>
+                    <w:rFonts w:ascii="Cambria Math" w:hAnsi="Cambria Math"/>
+                  </w:rPr>
+                  <m:t>1</m:t>
+                </m:r>
+              </m:sub>
+            </m:sSub>
+          </m:e>
+        </m:acc>
+        <m:r>
+          <w:rPr>
+            <w:rFonts w:ascii="Cambria Math" w:hAnsi="Cambria Math"/>
+          </w:rPr>
+          <m:t>.</m:t>
+        </m:r>
+        <m:acc>
+          <m:accPr>
+            <m:chr m:val="⃗"/>
+            <m:ctrlPr>
+              <w:rPr>
+                <w:rFonts w:ascii="Cambria Math" w:hAnsi="Cambria Math"/>
+                <w:i/>
+              </w:rPr>
+            </m:ctrlPr>
+          </m:accPr>
+          <m:e>
+            <m:sSub>
+              <m:sSubPr>
+                <m:ctrlPr>
+                  <w:rPr>
+                    <w:rFonts w:ascii="Cambria Math" w:hAnsi="Cambria Math"/>
+                    <w:i/>
+                  </w:rPr>
+                </m:ctrlPr>
+              </m:sSubPr>
+              <m:e>
+                <m:r>
+                  <w:rPr>
+                    <w:rFonts w:ascii="Cambria Math" w:hAnsi="Cambria Math"/>
+                  </w:rPr>
+                  <m:t>s</m:t>
+                </m:r>
+              </m:e>
+              <m:sub>
+                <m:r>
+                  <w:rPr>
+                    <w:rFonts w:ascii="Cambria Math" w:hAnsi="Cambria Math"/>
+                  </w:rPr>
+                  <m:t>2</m:t>
+                </m:r>
+              </m:sub>
+            </m:sSub>
+          </m:e>
+        </m:acc>
+      </m:oMath>
+      <w:r>
+        <w:rPr>
+          <w:rFonts w:eastAsiaTheme="minorEastAsia"/>
+        </w:rPr>
+        <w:t>.</w:t>
+      </w:r>
+    </w:p>
+    <w:p>
+      <w:r>
+        <w:rPr>
+          <w:b/>
+          <w:bCs/>
+        </w:rPr>
+        <w:t>Synthèse</w:t>
+      </w:r>
+      <w:r>
+        <w:rPr>
+          <w:b/>
+          <w:bCs/>
+        </w:rPr>
+        <w:t> </w:t>
+      </w:r>
+      <w:r>
+        <w:t xml:space="preserve">: L’interaction d’échange est purement coulombienne bien que les spins des électrons s’introduisent dans l’expression de l’énergie via la règle de symétrisation : l’énergie d’échange est une notion quantique et n’a aucun équivalent classique. </w:t>
+      </w:r>
+    </w:p>
+    <w:p>
+      <w:r>
+        <w:rPr>
+          <w:b/>
+          <w:bCs/>
+        </w:rPr>
+        <w:t xml:space="preserve">Qualitativement (Reif p428) : </w:t>
+      </w:r>
+      <w:r>
+        <w:t xml:space="preserve">Les électrons ne peuvent occuper le même état (principe d’exclusion de pauli). Deux électrons qui ont le même spin, ne peuvent pas s’approcher aussi proche l’un de l’autre (ie ne peuvent pas occuper le même état orbital). Deux électrons qui ont des spins différents peuvent s’approcher l’un de l’autre. Puisque différentes répartitions spatiales donnent différentes interactions électrostatiques, cela donne naissance à une interaction coulombienne qui dépend de l’orientation des spins. </w:t>
+      </w:r>
+    </w:p>
+    <w:p>
+      <w:r>
+        <w:rPr>
+          <w:rFonts w:eastAsiaTheme="minorEastAsia"/>
+          <w:b/>
+          <w:bCs/>
+        </w:rPr>
+        <w:t xml:space="preserve">Règle de symétrisation (couture p37), </w:t>
+      </w:r>
+      <w:r>
+        <w:rPr>
+          <w:rFonts w:eastAsiaTheme="minorEastAsia"/>
+          <w:b/>
+          <w:bCs/>
+          <w:i/>
+          <w:iCs/>
+        </w:rPr>
+        <w:t xml:space="preserve">Combinaison symétrique et antisymétrique </w:t>
+      </w:r>
+      <w:r>
+        <w:rPr>
+          <w:rFonts w:eastAsiaTheme="minorEastAsia"/>
+          <w:b/>
+          <w:bCs/>
+        </w:rPr>
+        <w:t xml:space="preserve">et conséquences sur le nombre d’occupation de l’état: </w:t>
+      </w:r>
+      <w:r>
+        <w:rPr>
+          <w:rFonts w:eastAsiaTheme="minorEastAsia"/>
+          <w:highlight w:val="yellow"/>
+        </w:rPr>
+        <w:t>Le principe d’indiscernabilité (conséquence du théorème d’indétermination d’heisenberg), implique que les fonctions d’ondes d’un système de particules indiscernables sont soit symétriques, soit antisymétrique par permutation de deux arguments</w:t>
+      </w:r>
+      <w:r>
+        <w:rPr>
+          <w:rFonts w:eastAsiaTheme="minorEastAsia"/>
+        </w:rPr>
+        <w:t xml:space="preserve"> (ie 2 particules). P38 bas de page. La règle de symétrisation implique une </w:t>
+      </w:r>
+      <w:r>
+        <w:rPr>
+          <w:rFonts w:eastAsiaTheme="minorEastAsia"/>
+          <w:i/>
+          <w:iCs/>
+        </w:rPr>
+        <w:t>combinaison</w:t>
+      </w:r>
+      <w:r>
+        <w:rPr>
+          <w:rFonts w:eastAsiaTheme="minorEastAsia"/>
+        </w:rPr>
+        <w:t xml:space="preserve"> particulière pour les fonctions d’onde d’un système de 2 particules indiscernables : Une </w:t>
+      </w:r>
+      <w:r>
+        <w:rPr>
+          <w:rFonts w:eastAsiaTheme="minorEastAsia"/>
+          <w:i/>
+          <w:iCs/>
+        </w:rPr>
+        <w:t>combinaison</w:t>
+      </w:r>
+      <w:r>
+        <w:rPr>
+          <w:rFonts w:eastAsiaTheme="minorEastAsia"/>
+        </w:rPr>
+        <w:t xml:space="preserve"> symétrique et une </w:t>
+      </w:r>
+      <w:r>
+        <w:rPr>
+          <w:rFonts w:eastAsiaTheme="minorEastAsia"/>
+          <w:i/>
+          <w:iCs/>
+        </w:rPr>
+        <w:t>combinaison</w:t>
+      </w:r>
+      <w:r>
+        <w:rPr>
+          <w:rFonts w:eastAsiaTheme="minorEastAsia"/>
+        </w:rPr>
+        <w:t xml:space="preserve"> antisymétrique. On voit que si les deux particules sont identiques. La </w:t>
+      </w:r>
+      <w:r>
+        <w:rPr>
+          <w:rFonts w:eastAsiaTheme="minorEastAsia"/>
+          <w:i/>
+          <w:iCs/>
+        </w:rPr>
+        <w:t>combinaison</w:t>
+      </w:r>
+      <w:r>
+        <w:rPr>
+          <w:rFonts w:eastAsiaTheme="minorEastAsia"/>
+        </w:rPr>
+        <w:t xml:space="preserve"> antisymétrique s’annule et donc n’est pas physiquement acceptable (pas normalisable). </w:t>
+      </w:r>
+      <w:r>
+        <w:rPr>
+          <w:rFonts w:eastAsiaTheme="minorEastAsia"/>
+          <w:b/>
+          <w:bCs/>
+        </w:rPr>
+        <w:t>Donc 2 fermions</w:t>
+      </w:r>
+      <w:r>
+        <w:rPr>
+          <w:rFonts w:eastAsiaTheme="minorEastAsia"/>
+          <w:b/>
+          <w:bCs/>
+        </w:rPr>
+        <w:t xml:space="preserve"> (ie. fonction d’onde antisymétrique)</w:t>
+      </w:r>
+      <w:r>
+        <w:rPr>
+          <w:rFonts w:eastAsiaTheme="minorEastAsia"/>
+          <w:b/>
+          <w:bCs/>
+        </w:rPr>
+        <w:t xml:space="preserve"> ne peu</w:t>
+      </w:r>
+      <w:r>
+        <w:rPr>
+          <w:rFonts w:eastAsiaTheme="minorEastAsia"/>
+          <w:b/>
+          <w:bCs/>
+        </w:rPr>
+        <w:t>vent</w:t>
+      </w:r>
+      <w:r>
+        <w:rPr>
+          <w:rFonts w:eastAsiaTheme="minorEastAsia"/>
+          <w:b/>
+          <w:bCs/>
+        </w:rPr>
+        <w:t xml:space="preserve"> se retrouver dans le même état quantique</w:t>
+      </w:r>
+      <w:r>
+        <w:rPr>
+          <w:rFonts w:eastAsiaTheme="minorEastAsia"/>
+        </w:rPr>
+        <w:t xml:space="preserve">.  </w:t>
+      </w:r>
+    </w:p>
+    <w:p>
+      <w:pPr>
+        <w:rPr>
+          <w:b/>
+          <w:bCs/>
+        </w:rPr>
+      </w:pPr>
+      <w:r>
+        <w:rPr>
+          <w:b/>
+          <w:bCs/>
+        </w:rPr>
+        <w:t>L’intégrale d’échange</w:t>
+      </w:r>
+      <w:r>
+        <w:rPr>
+          <w:b/>
+          <w:bCs/>
+        </w:rPr>
+        <w:t> : J</w:t>
+      </w:r>
+      <w:r>
+        <w:t xml:space="preserve"> (cf expression p 388) varie rapidement en fonction de la distance des atomes de fer. A petite distance elle est négative, puis elle devient positive et tend alors vers 0 exponentiellement. Le manganèse métallique présente une intégrale d’échange négative alors que les ions du nickel métallique présentent une intégrale d’échange positive. J positif favorise l’alignement parallèle des spins (ferromagnétisme). Et J négatif l’alignement antiparallèle (antiferromagnétisme).</w:t>
+      </w:r>
+    </w:p>
+    <w:p>
+      <w:pPr>
+        <w:numPr>
+          <w:ilvl w:val="0"/>
+          <w:numId w:val="0"/>
+        </w:numPr>
+        <w:ind w:left="1068"/>
+      </w:pPr>
+    </w:p>
+    <w:p>
+      <w:pPr>
+        <w:pStyle w:val="Heading2"/>
+      </w:pPr>
+      <w:r>
+        <w:t>Fonction de partition et propriétés</w:t>
+      </w:r>
+    </w:p>
+    <w:p>
+      <w:pPr>
+        <w:rPr>
+          <w:b/>
+          <w:bCs/>
+        </w:rPr>
+      </w:pPr>
+      <w:r>
+        <w:rPr>
+          <w:b/>
+          <w:bCs/>
+        </w:rPr>
+        <w:t xml:space="preserve">Découplage du Hamiltonien d’Heisenberg : Pourquoi découpler ? </w:t>
+      </w:r>
+      <w:r>
+        <w:t xml:space="preserve">Pour pouvoir déterminer les valeurs propres du hamiltonien (ie les différents niveaux d’énergie possible) On remarque que le terme dû à l’interaction d’échange dans le hamiltonien entraine un couplage entre les spins des atomes. On va dire qu’un spin ne va intéragir qu’avec la moyenne du spin de ses plus proches voisins. </w:t>
+      </w:r>
+      <m:oMath>
+        <m:acc>
+          <m:accPr>
+            <m:chr m:val="⃗"/>
+            <m:ctrlPr>
+              <w:rPr>
+                <w:rFonts w:ascii="Cambria Math" w:hAnsi="Cambria Math"/>
+                <w:i/>
+              </w:rPr>
+            </m:ctrlPr>
+          </m:accPr>
+          <m:e>
+            <m:sSub>
+              <m:sSubPr>
+                <m:ctrlPr>
+                  <w:rPr>
+                    <w:rFonts w:ascii="Cambria Math" w:hAnsi="Cambria Math"/>
+                    <w:i/>
+                  </w:rPr>
+                </m:ctrlPr>
+              </m:sSubPr>
+              <m:e>
+                <m:r>
+                  <w:rPr>
+                    <w:rFonts w:ascii="Cambria Math" w:hAnsi="Cambria Math"/>
+                  </w:rPr>
+                  <m:t>S</m:t>
+                </m:r>
+              </m:e>
+              <m:sub>
+                <m:r>
+                  <w:rPr>
+                    <w:rFonts w:ascii="Cambria Math" w:hAnsi="Cambria Math"/>
+                  </w:rPr>
+                  <m:t>i</m:t>
+                </m:r>
+              </m:sub>
+            </m:sSub>
+          </m:e>
+        </m:acc>
+        <m:acc>
+          <m:accPr>
+            <m:chr m:val="⃗"/>
+            <m:ctrlPr>
+              <w:rPr>
+                <w:rFonts w:ascii="Cambria Math" w:hAnsi="Cambria Math"/>
+                <w:i/>
+              </w:rPr>
+            </m:ctrlPr>
+          </m:accPr>
+          <m:e>
+            <m:sSub>
+              <m:sSubPr>
+                <m:ctrlPr>
+                  <w:rPr>
+                    <w:rFonts w:ascii="Cambria Math" w:hAnsi="Cambria Math"/>
+                    <w:i/>
+                  </w:rPr>
+                </m:ctrlPr>
+              </m:sSubPr>
+              <m:e>
+                <m:r>
+                  <w:rPr>
+                    <w:rFonts w:ascii="Cambria Math" w:hAnsi="Cambria Math"/>
+                  </w:rPr>
+                  <m:t>S</m:t>
+                </m:r>
+              </m:e>
+              <m:sub>
+                <m:r>
+                  <w:rPr>
+                    <w:rFonts w:ascii="Cambria Math" w:hAnsi="Cambria Math"/>
+                  </w:rPr>
+                  <m:t>j</m:t>
+                </m:r>
+              </m:sub>
+            </m:sSub>
+          </m:e>
+        </m:acc>
+        <m:r>
+          <w:rPr>
+            <w:rFonts w:ascii="Cambria Math" w:hAnsi="Cambria Math"/>
+          </w:rPr>
+          <m:t>→</m:t>
+        </m:r>
+        <m:acc>
+          <m:accPr>
+            <m:chr m:val="⃗"/>
+            <m:ctrlPr>
+              <w:rPr>
+                <w:rFonts w:ascii="Cambria Math" w:hAnsi="Cambria Math"/>
+                <w:i/>
+              </w:rPr>
+            </m:ctrlPr>
+          </m:accPr>
+          <m:e>
+            <m:sSub>
+              <m:sSubPr>
+                <m:ctrlPr>
+                  <w:rPr>
+                    <w:rFonts w:ascii="Cambria Math" w:hAnsi="Cambria Math"/>
+                    <w:i/>
+                  </w:rPr>
+                </m:ctrlPr>
+              </m:sSubPr>
+              <m:e>
+                <m:r>
+                  <w:rPr>
+                    <w:rFonts w:ascii="Cambria Math" w:hAnsi="Cambria Math"/>
+                  </w:rPr>
+                  <m:t>S</m:t>
+                </m:r>
+              </m:e>
+              <m:sub>
+                <m:r>
+                  <w:rPr>
+                    <w:rFonts w:ascii="Cambria Math" w:hAnsi="Cambria Math"/>
+                  </w:rPr>
+                  <m:t>i</m:t>
+                </m:r>
+              </m:sub>
+            </m:sSub>
+          </m:e>
+        </m:acc>
+        <m:r>
+          <w:rPr>
+            <w:rFonts w:ascii="Cambria Math" w:hAnsi="Cambria Math"/>
+          </w:rPr>
+          <m:t xml:space="preserve"> &lt;</m:t>
+        </m:r>
+        <m:acc>
+          <m:accPr>
+            <m:chr m:val="⃗"/>
+            <m:ctrlPr>
+              <w:rPr>
+                <w:rFonts w:ascii="Cambria Math" w:hAnsi="Cambria Math"/>
+                <w:i/>
+              </w:rPr>
+            </m:ctrlPr>
+          </m:accPr>
+          <m:e>
+            <m:sSub>
+              <m:sSubPr>
+                <m:ctrlPr>
+                  <w:rPr>
+                    <w:rFonts w:ascii="Cambria Math" w:hAnsi="Cambria Math"/>
+                    <w:i/>
+                  </w:rPr>
+                </m:ctrlPr>
+              </m:sSubPr>
+              <m:e>
+                <m:r>
+                  <w:rPr>
+                    <w:rFonts w:ascii="Cambria Math" w:hAnsi="Cambria Math"/>
+                  </w:rPr>
+                  <m:t>S</m:t>
+                </m:r>
+              </m:e>
+              <m:sub>
+                <m:r>
+                  <w:rPr>
+                    <w:rFonts w:ascii="Cambria Math" w:hAnsi="Cambria Math"/>
+                  </w:rPr>
+                  <m:t>j</m:t>
+                </m:r>
+              </m:sub>
+            </m:sSub>
+          </m:e>
+        </m:acc>
+        <m:r>
+          <w:rPr>
+            <w:rFonts w:ascii="Cambria Math" w:hAnsi="Cambria Math"/>
+          </w:rPr>
+          <m:t>&gt;</m:t>
+        </m:r>
+      </m:oMath>
+      <w:r>
+        <w:rPr>
+          <w:rFonts w:eastAsiaTheme="minorEastAsia"/>
+        </w:rPr>
+        <w:t xml:space="preserve">. On fait de manière équivalente </w:t>
+      </w:r>
+      <m:oMath>
+        <m:acc>
+          <m:accPr>
+            <m:chr m:val="⃗"/>
+            <m:ctrlPr>
+              <w:rPr>
+                <w:rFonts w:ascii="Cambria Math" w:hAnsi="Cambria Math"/>
+                <w:i/>
+              </w:rPr>
+            </m:ctrlPr>
+          </m:accPr>
+          <m:e>
+            <m:sSub>
+              <m:sSubPr>
+                <m:ctrlPr>
+                  <w:rPr>
+                    <w:rFonts w:ascii="Cambria Math" w:hAnsi="Cambria Math"/>
+                    <w:i/>
+                  </w:rPr>
+                </m:ctrlPr>
+              </m:sSubPr>
+              <m:e>
+                <m:r>
+                  <w:rPr>
+                    <w:rFonts w:ascii="Cambria Math" w:hAnsi="Cambria Math"/>
+                  </w:rPr>
+                  <m:t>S</m:t>
+                </m:r>
+              </m:e>
+              <m:sub>
+                <m:r>
+                  <w:rPr>
+                    <w:rFonts w:ascii="Cambria Math" w:hAnsi="Cambria Math"/>
+                  </w:rPr>
+                  <m:t>i</m:t>
+                </m:r>
+              </m:sub>
+            </m:sSub>
+          </m:e>
+        </m:acc>
+        <m:acc>
+          <m:accPr>
+            <m:chr m:val="⃗"/>
+            <m:ctrlPr>
+              <w:rPr>
+                <w:rFonts w:ascii="Cambria Math" w:hAnsi="Cambria Math"/>
+                <w:i/>
+              </w:rPr>
+            </m:ctrlPr>
+          </m:accPr>
+          <m:e>
+            <m:sSub>
+              <m:sSubPr>
+                <m:ctrlPr>
+                  <w:rPr>
+                    <w:rFonts w:ascii="Cambria Math" w:hAnsi="Cambria Math"/>
+                    <w:i/>
+                  </w:rPr>
+                </m:ctrlPr>
+              </m:sSubPr>
+              <m:e>
+                <m:r>
+                  <w:rPr>
+                    <w:rFonts w:ascii="Cambria Math" w:hAnsi="Cambria Math"/>
+                  </w:rPr>
+                  <m:t>S</m:t>
+                </m:r>
+              </m:e>
+              <m:sub>
+                <m:r>
+                  <w:rPr>
+                    <w:rFonts w:ascii="Cambria Math" w:hAnsi="Cambria Math"/>
+                  </w:rPr>
+                  <m:t>j</m:t>
+                </m:r>
+              </m:sub>
+            </m:sSub>
+          </m:e>
+        </m:acc>
+        <m:r>
+          <w:rPr>
+            <w:rFonts w:ascii="Cambria Math" w:hAnsi="Cambria Math"/>
+          </w:rPr>
+          <m:t>→</m:t>
+        </m:r>
+        <m:acc>
+          <m:accPr>
+            <m:chr m:val="⃗"/>
+            <m:ctrlPr>
+              <w:rPr>
+                <w:rFonts w:ascii="Cambria Math" w:hAnsi="Cambria Math"/>
+                <w:i/>
+              </w:rPr>
+            </m:ctrlPr>
+          </m:accPr>
+          <m:e>
+            <m:sSub>
+              <m:sSubPr>
+                <m:ctrlPr>
+                  <w:rPr>
+                    <w:rFonts w:ascii="Cambria Math" w:hAnsi="Cambria Math"/>
+                    <w:i/>
+                  </w:rPr>
+                </m:ctrlPr>
+              </m:sSubPr>
+              <m:e>
+                <m:r>
+                  <w:rPr>
+                    <w:rFonts w:ascii="Cambria Math" w:hAnsi="Cambria Math"/>
+                  </w:rPr>
+                  <m:t>S</m:t>
+                </m:r>
+              </m:e>
+              <m:sub>
+                <m:r>
+                  <w:rPr>
+                    <w:rFonts w:ascii="Cambria Math" w:hAnsi="Cambria Math"/>
+                  </w:rPr>
+                  <m:t>i</m:t>
+                </m:r>
+              </m:sub>
+            </m:sSub>
+          </m:e>
+        </m:acc>
+        <m:r>
+          <w:rPr>
+            <w:rFonts w:ascii="Cambria Math" w:hAnsi="Cambria Math"/>
+          </w:rPr>
+          <m:t>&lt;</m:t>
+        </m:r>
+        <m:acc>
+          <m:accPr>
+            <m:chr m:val="⃗"/>
+            <m:ctrlPr>
+              <w:rPr>
+                <w:rFonts w:ascii="Cambria Math" w:hAnsi="Cambria Math"/>
+                <w:i/>
+              </w:rPr>
+            </m:ctrlPr>
+          </m:accPr>
+          <m:e>
+            <m:r>
+              <w:rPr>
+                <w:rFonts w:ascii="Cambria Math" w:hAnsi="Cambria Math"/>
+              </w:rPr>
+              <m:t>S</m:t>
+            </m:r>
+          </m:e>
+        </m:acc>
+        <m:r>
+          <w:rPr>
+            <w:rFonts w:ascii="Cambria Math" w:hAnsi="Cambria Math"/>
+          </w:rPr>
+          <m:t>&gt; +</m:t>
+        </m:r>
+        <m:acc>
+          <m:accPr>
+            <m:chr m:val="⃗"/>
+            <m:ctrlPr>
+              <w:rPr>
+                <w:rFonts w:ascii="Cambria Math" w:hAnsi="Cambria Math"/>
+                <w:i/>
+              </w:rPr>
+            </m:ctrlPr>
+          </m:accPr>
+          <m:e>
+            <m:sSub>
+              <m:sSubPr>
+                <m:ctrlPr>
+                  <w:rPr>
+                    <w:rFonts w:ascii="Cambria Math" w:hAnsi="Cambria Math"/>
+                    <w:i/>
+                  </w:rPr>
+                </m:ctrlPr>
+              </m:sSubPr>
+              <m:e>
+                <m:r>
+                  <w:rPr>
+                    <w:rFonts w:ascii="Cambria Math" w:hAnsi="Cambria Math"/>
+                  </w:rPr>
+                  <m:t>S</m:t>
+                </m:r>
+              </m:e>
+              <m:sub>
+                <m:r>
+                  <w:rPr>
+                    <w:rFonts w:ascii="Cambria Math" w:hAnsi="Cambria Math"/>
+                  </w:rPr>
+                  <m:t>j</m:t>
+                </m:r>
+              </m:sub>
+            </m:sSub>
+            <m:ctrlPr>
+              <w:rPr>
+                <w:rFonts w:ascii="Cambria Math" w:hAnsi="Cambria Math"/>
+                <w:b/>
+                <w:bCs/>
+                <w:i/>
+              </w:rPr>
+            </m:ctrlPr>
+          </m:e>
+        </m:acc>
+        <m:r>
+          <m:rPr>
+            <m:sty m:val="bi"/>
+          </m:rPr>
+          <w:rPr>
+            <w:rFonts w:ascii="Cambria Math" w:hAnsi="Cambria Math"/>
+          </w:rPr>
+          <m:t>&lt;</m:t>
+        </m:r>
+        <m:acc>
+          <m:accPr>
+            <m:chr m:val="⃗"/>
+            <m:ctrlPr>
+              <w:rPr>
+                <w:rFonts w:ascii="Cambria Math" w:hAnsi="Cambria Math"/>
+                <w:i/>
+              </w:rPr>
+            </m:ctrlPr>
+          </m:accPr>
+          <m:e>
+            <m:r>
+              <w:rPr>
+                <w:rFonts w:ascii="Cambria Math" w:hAnsi="Cambria Math"/>
+              </w:rPr>
+              <m:t>S</m:t>
+            </m:r>
+          </m:e>
+        </m:acc>
+        <m:r>
+          <m:rPr>
+            <m:sty m:val="bi"/>
+          </m:rPr>
+          <w:rPr>
+            <w:rFonts w:ascii="Cambria Math" w:hAnsi="Cambria Math"/>
+          </w:rPr>
+          <m:t>&gt;</m:t>
+        </m:r>
+        <m:r>
+          <m:rPr>
+            <m:sty m:val="bi"/>
+          </m:rPr>
+          <w:rPr>
+            <w:rFonts w:ascii="Cambria Math" w:eastAsiaTheme="minorEastAsia" w:hAnsi="Cambria Math"/>
+          </w:rPr>
+          <m:t>-</m:t>
+        </m:r>
+        <m:r>
+          <w:rPr>
+            <w:rFonts w:ascii="Cambria Math" w:eastAsiaTheme="minorEastAsia" w:hAnsi="Cambria Math"/>
+          </w:rPr>
+          <m:t>2</m:t>
+        </m:r>
+        <m:r>
+          <m:rPr>
+            <m:sty m:val="bi"/>
+          </m:rPr>
+          <w:rPr>
+            <w:rFonts w:ascii="Cambria Math" w:hAnsi="Cambria Math"/>
+          </w:rPr>
+          <m:t>&lt;</m:t>
+        </m:r>
+        <m:acc>
+          <m:accPr>
+            <m:chr m:val="⃗"/>
+            <m:ctrlPr>
+              <w:rPr>
+                <w:rFonts w:ascii="Cambria Math" w:hAnsi="Cambria Math"/>
+                <w:i/>
+              </w:rPr>
+            </m:ctrlPr>
+          </m:accPr>
+          <m:e>
+            <m:r>
+              <w:rPr>
+                <w:rFonts w:ascii="Cambria Math" w:hAnsi="Cambria Math"/>
+              </w:rPr>
+              <m:t>S</m:t>
+            </m:r>
+          </m:e>
+        </m:acc>
+        <m:sSup>
+          <m:sSupPr>
+            <m:ctrlPr>
+              <w:rPr>
+                <w:rFonts w:ascii="Cambria Math" w:hAnsi="Cambria Math"/>
+                <w:b/>
+                <w:bCs/>
+                <w:i/>
+              </w:rPr>
+            </m:ctrlPr>
+          </m:sSupPr>
+          <m:e>
+            <m:r>
+              <m:rPr>
+                <m:sty m:val="bi"/>
+              </m:rPr>
+              <w:rPr>
+                <w:rFonts w:ascii="Cambria Math" w:hAnsi="Cambria Math"/>
+              </w:rPr>
+              <m:t>&gt;</m:t>
+            </m:r>
+          </m:e>
+          <m:sup>
+            <m:r>
+              <m:rPr>
+                <m:sty m:val="bi"/>
+              </m:rPr>
+              <w:rPr>
+                <w:rFonts w:ascii="Cambria Math" w:hAnsi="Cambria Math"/>
+              </w:rPr>
+              <m:t>2</m:t>
+            </m:r>
+          </m:sup>
+        </m:sSup>
+      </m:oMath>
+      <w:r>
+        <w:rPr>
+          <w:rFonts w:eastAsiaTheme="minorEastAsia"/>
+          <w:b/>
+          <w:bCs/>
+        </w:rPr>
+        <w:t xml:space="preserve">. </w:t>
+      </w:r>
+      <w:r>
+        <w:rPr>
+          <w:rFonts w:eastAsiaTheme="minorEastAsia"/>
+        </w:rPr>
+        <w:t xml:space="preserve">Ce qui revient à négliger les fluctuations </w:t>
+      </w:r>
+      <w:r>
+        <w:rPr>
+          <w:rFonts w:eastAsiaTheme="minorEastAsia"/>
+        </w:rPr>
+        <w:t>au deuxième ordre</w:t>
+      </w:r>
+      <w:r>
+        <w:rPr>
+          <w:rFonts w:eastAsiaTheme="minorEastAsia"/>
+        </w:rPr>
+        <w:t>.</w:t>
+      </w:r>
+      <w:r>
+        <w:rPr>
+          <w:rFonts w:eastAsiaTheme="minorEastAsia"/>
+        </w:rPr>
+        <w:t xml:space="preserve"> Ensuite les calculs se déroulent. Et on se ramène a un système équivalent (effectif) ou les N spins interagissent avec </w:t>
+      </w:r>
+      <w:r>
+        <w:rPr>
+          <w:rFonts w:eastAsiaTheme="minorEastAsia"/>
+        </w:rPr>
+        <w:t xml:space="preserve"> </w:t>
+      </w:r>
+      <w:r>
+        <w:rPr>
+          <w:rFonts w:eastAsiaTheme="minorEastAsia"/>
+        </w:rPr>
+        <w:t xml:space="preserve">un champ dit effectif somme du champ initial et d’une composante qui dépend du spin moyen (ou du moment magnétique totale). </w:t>
+      </w:r>
+    </w:p>
+    <w:p>
+      <w:r>
+        <w:t>Le calcul qui mène à la fonction de partition a été rédigée (cf. pdf)</w:t>
+      </w:r>
+      <w:bookmarkStart w:id="0" w:name="_GoBack"/>
+      <w:bookmarkEnd w:id="0"/>
+    </w:p>
+    <w:p>
+      <w:pPr>
+        <w:numPr>
+          <w:ilvl w:val="0"/>
+          <w:numId w:val="0"/>
+        </w:numPr>
+        <w:ind w:left="1068"/>
+      </w:pPr>
+    </w:p>
+    <w:p>
+      <w:pPr>
+        <w:pStyle w:val="Heading2"/>
+      </w:pPr>
+      <w:r>
+        <w:t>Présentation du phénomène</w:t>
+      </w:r>
+      <w:r>
+        <w:t xml:space="preserve"> </w:t>
+      </w:r>
+    </w:p>
+    <w:p>
+      <w:pPr>
+        <w:numPr>
+          <w:ilvl w:val="0"/>
+          <w:numId w:val="0"/>
+        </w:numPr>
+        <w:ind w:left="1068"/>
+      </w:pPr>
+      <w:r>
+        <w:t>Cf.Cours de Maria et Diu p 445 </w:t>
       </w:r>
       <w:r>
         <w:t>Cpt III.J</w:t>
@@ -239,13 +2357,15 @@
         <w:ind w:left="1068" w:hanging="360"/>
       </w:pPr>
       <w:r>
-        <w:t>La présence des différents domaines de Weiss s’explique par la minimisation de l’énergie libre. Compétition entre énergie d’interaction magnétique dipolaire (faible et à longue portée) et l’énergie d’échange, forte et à courte portée. La première diminue lorsque le nombre de domaine augmente</w:t>
+        <w:t xml:space="preserve">La présence des différents domaines de Weiss s’explique par la minimisation de l’énergie libre. Compétition entre énergie d’interaction magnétique dipolaire (faible et à longue portée) </w:t>
+      </w:r>
+      <w:r>
+        <w:lastRenderedPageBreak/>
+        <w:t>et l’énergie d’échange, forte et à courte portée. La première diminue lorsque le nombre de domaine augmente</w:t>
       </w:r>
       <w:r>
         <w:t xml:space="preserve"> et tend donc à les multiplier ; la seconde tend au contraire à étendre un domaine unique. </w:t>
       </w:r>
-      <w:bookmarkStart w:id="0" w:name="_GoBack"/>
-      <w:bookmarkEnd w:id="0"/>
     </w:p>
     <w:p>
       <w:pPr>
@@ -253,16 +2373,26 @@
           <w:ilvl w:val="0"/>
           <w:numId w:val="0"/>
         </w:numPr>
-        <w:ind w:left="1068"/>
-      </w:pPr>
+        <w:contextualSpacing w:val="0"/>
+        <w:jc w:val="left"/>
+      </w:pPr>
+      <w:r>
+        <w:br w:type="page"/>
+      </w:r>
     </w:p>
     <w:p>
       <w:pPr>
+        <w:pStyle w:val="Heading1"/>
         <w:numPr>
           <w:ilvl w:val="0"/>
           <w:numId w:val="0"/>
         </w:numPr>
-      </w:pPr>
+        <w:ind w:left="1080"/>
+      </w:pPr>
+      <w:r>
+        <w:lastRenderedPageBreak/>
+        <w:t xml:space="preserve">Notes : </w:t>
+      </w:r>
     </w:p>
     <w:sectPr>
       <w:pgSz w:w="11906" w:h="16838"/>
@@ -4946,7 +7076,7 @@
 </file>
 
 <file path=customXml/itemProps1.xml><?xml version="1.0" encoding="utf-8"?>
-<ds:datastoreItem xmlns:ds="http://schemas.openxmlformats.org/officeDocument/2006/customXml" ds:itemID="{16D63BDD-20C5-46EF-8748-FF3B6879AF44}">
+<ds:datastoreItem xmlns:ds="http://schemas.openxmlformats.org/officeDocument/2006/customXml" ds:itemID="{B3CF194B-B722-4C2E-8285-F879ADCAE666}">
   <ds:schemaRefs>
     <ds:schemaRef ds:uri="http://schemas.openxmlformats.org/officeDocument/2006/bibliography"/>
   </ds:schemaRefs>

</xml_diff>